<commit_message>
A new game pirate fleet
</commit_message>
<xml_diff>
--- a/iOS development.docx
+++ b/iOS development.docx
@@ -22,9 +22,6 @@
     <w:p>
       <w:pPr>
         <w:pStyle w:val="ListParagraph"/>
-        <w:rPr>
-          <w:rFonts w:hint="eastAsia"/>
-        </w:rPr>
       </w:pPr>
       <w:r>
         <w:t xml:space="preserve">Model: </w:t>
@@ -39,9 +36,6 @@
     <w:p>
       <w:pPr>
         <w:pStyle w:val="ListParagraph"/>
-        <w:rPr>
-          <w:rFonts w:hint="eastAsia"/>
-        </w:rPr>
       </w:pPr>
       <w:r>
         <w:rPr>
@@ -68,9 +62,6 @@
     <w:p>
       <w:pPr>
         <w:pStyle w:val="ListParagraph"/>
-        <w:rPr>
-          <w:rFonts w:hint="eastAsia"/>
-        </w:rPr>
       </w:pPr>
       <w:r>
         <w:rPr>
@@ -110,9 +101,149 @@
           <w:rFonts w:hint="eastAsia"/>
         </w:rPr>
         <w:t>的关系</w:t>
+      </w:r>
+    </w:p>
+    <w:p>
+      <w:pPr>
+        <w:pStyle w:val="ListParagraph"/>
+        <w:numPr>
+          <w:ilvl w:val="0"/>
+          <w:numId w:val="1"/>
+        </w:numPr>
+      </w:pPr>
+      <w:proofErr w:type="spellStart"/>
+      <w:r>
+        <w:t>viewWillAppear</w:t>
+      </w:r>
+      <w:proofErr w:type="spellEnd"/>
+      <w:r>
+        <w:t xml:space="preserve"> </w:t>
+      </w:r>
+      <w:r>
+        <w:rPr>
+          <w:rFonts w:hint="eastAsia"/>
+        </w:rPr>
+        <w:t>出现在</w:t>
+      </w:r>
+      <w:r>
+        <w:rPr>
+          <w:rFonts w:hint="eastAsia"/>
+        </w:rPr>
+        <w:t>view</w:t>
       </w:r>
       <w:bookmarkStart w:id="0" w:name="_GoBack"/>
       <w:bookmarkEnd w:id="0"/>
+      <w:r>
+        <w:rPr>
+          <w:rFonts w:hint="eastAsia"/>
+        </w:rPr>
+        <w:t xml:space="preserve"> </w:t>
+      </w:r>
+      <w:r>
+        <w:rPr>
+          <w:rFonts w:hint="eastAsia"/>
+        </w:rPr>
+        <w:t>和</w:t>
+      </w:r>
+      <w:r>
+        <w:rPr>
+          <w:rFonts w:hint="eastAsia"/>
+        </w:rPr>
+        <w:t xml:space="preserve"> view controller</w:t>
+      </w:r>
+      <w:r>
+        <w:rPr>
+          <w:rFonts w:hint="eastAsia"/>
+        </w:rPr>
+        <w:t>之前，</w:t>
+      </w:r>
+      <w:proofErr w:type="spellStart"/>
+      <w:r>
+        <w:t>viewDidAppear</w:t>
+      </w:r>
+      <w:proofErr w:type="spellEnd"/>
+      <w:r>
+        <w:rPr>
+          <w:rFonts w:hint="eastAsia"/>
+        </w:rPr>
+        <w:t>出现在</w:t>
+      </w:r>
+      <w:r>
+        <w:rPr>
+          <w:rFonts w:hint="eastAsia"/>
+        </w:rPr>
+        <w:t xml:space="preserve"> </w:t>
+      </w:r>
+      <w:r>
+        <w:rPr>
+          <w:rFonts w:hint="eastAsia"/>
+        </w:rPr>
+        <w:t xml:space="preserve">view </w:t>
+      </w:r>
+      <w:r>
+        <w:rPr>
+          <w:rFonts w:hint="eastAsia"/>
+        </w:rPr>
+        <w:t>和</w:t>
+      </w:r>
+      <w:r>
+        <w:rPr>
+          <w:rFonts w:hint="eastAsia"/>
+        </w:rPr>
+        <w:t xml:space="preserve"> view controller</w:t>
+      </w:r>
+      <w:r>
+        <w:rPr>
+          <w:rFonts w:hint="eastAsia"/>
+        </w:rPr>
+        <w:t>之</w:t>
+      </w:r>
+      <w:r>
+        <w:rPr>
+          <w:rFonts w:hint="eastAsia"/>
+        </w:rPr>
+        <w:t>后</w:t>
+      </w:r>
+    </w:p>
+    <w:p>
+      <w:pPr>
+        <w:pStyle w:val="ListParagraph"/>
+        <w:numPr>
+          <w:ilvl w:val="0"/>
+          <w:numId w:val="1"/>
+        </w:numPr>
+      </w:pPr>
+      <w:r>
+        <w:t>An </w:t>
+      </w:r>
+      <w:proofErr w:type="spellStart"/>
+      <w:r>
+        <w:t>IBOutlet</w:t>
+      </w:r>
+      <w:proofErr w:type="spellEnd"/>
+      <w:r>
+        <w:t> connection is usually established between a view or control and its managing view controller</w:t>
+      </w:r>
+    </w:p>
+    <w:p>
+      <w:pPr>
+        <w:pStyle w:val="ListParagraph"/>
+      </w:pPr>
+      <w:r>
+        <w:rPr>
+          <w:highlight w:val="yellow"/>
+        </w:rPr>
+        <w:t>From code to UI element</w:t>
+      </w:r>
+    </w:p>
+    <w:p>
+      <w:pPr>
+        <w:pStyle w:val="ListParagraph"/>
+        <w:numPr>
+          <w:ilvl w:val="0"/>
+          <w:numId w:val="1"/>
+        </w:numPr>
+      </w:pPr>
     </w:p>
     <w:sectPr>
       <w:pgSz w:w="12240" w:h="15840"/>
@@ -619,6 +750,10 @@
   <w:style w:type="paragraph" w:default="1" w:styleId="Normal">
     <w:name w:val="Normal"/>
     <w:qFormat/>
+    <w:rsid w:val="000002C3"/>
+    <w:rPr>
+      <w:rFonts w:ascii="Times New Roman" w:hAnsi="Times New Roman" w:cs="Times New Roman"/>
+    </w:rPr>
   </w:style>
   <w:style w:type="character" w:default="1" w:styleId="DefaultParagraphFont">
     <w:name w:val="Default Paragraph Font"/>
@@ -657,6 +792,27 @@
       <w:ind w:left="720"/>
       <w:contextualSpacing/>
     </w:pPr>
+    <w:rPr>
+      <w:rFonts w:asciiTheme="minorHAnsi" w:hAnsiTheme="minorHAnsi" w:cstheme="minorBidi"/>
+    </w:rPr>
+  </w:style>
+  <w:style w:type="character" w:customStyle="1" w:styleId="apple-converted-space">
+    <w:name w:val="apple-converted-space"/>
+    <w:basedOn w:val="DefaultParagraphFont"/>
+    <w:rsid w:val="000002C3"/>
+  </w:style>
+  <w:style w:type="character" w:styleId="HTMLCode">
+    <w:name w:val="HTML Code"/>
+    <w:basedOn w:val="DefaultParagraphFont"/>
+    <w:uiPriority w:val="99"/>
+    <w:semiHidden/>
+    <w:unhideWhenUsed/>
+    <w:rsid w:val="000002C3"/>
+    <w:rPr>
+      <w:rFonts w:ascii="Courier New" w:eastAsiaTheme="minorEastAsia" w:hAnsi="Courier New" w:cs="Courier New"/>
+      <w:sz w:val="20"/>
+      <w:szCs w:val="20"/>
+    </w:rPr>
   </w:style>
 </w:styles>
 </file>

</xml_diff>

<commit_message>
Update of Maze game
</commit_message>
<xml_diff>
--- a/iOS development.docx
+++ b/iOS development.docx
@@ -111,13 +111,8 @@
           <w:numId w:val="1"/>
         </w:numPr>
       </w:pPr>
-      <w:proofErr w:type="spellStart"/>
-      <w:r>
-        <w:t>viewWillAppear</w:t>
-      </w:r>
-      <w:proofErr w:type="spellEnd"/>
-      <w:r>
-        <w:t xml:space="preserve"> </w:t>
+      <w:r>
+        <w:t xml:space="preserve">viewWillAppear </w:t>
       </w:r>
       <w:r>
         <w:rPr>
@@ -129,15 +124,7 @@
         <w:rPr>
           <w:rFonts w:hint="eastAsia"/>
         </w:rPr>
-        <w:t>view</w:t>
-      </w:r>
-      <w:bookmarkStart w:id="0" w:name="_GoBack"/>
-      <w:bookmarkEnd w:id="0"/>
-      <w:r>
-        <w:rPr>
-          <w:rFonts w:hint="eastAsia"/>
-        </w:rPr>
-        <w:t xml:space="preserve"> </w:t>
+        <w:t xml:space="preserve">view </w:t>
       </w:r>
       <w:r>
         <w:rPr>
@@ -157,11 +144,9 @@
         </w:rPr>
         <w:t>之前，</w:t>
       </w:r>
-      <w:proofErr w:type="spellStart"/>
       <w:r>
         <w:t>viewDidAppear</w:t>
       </w:r>
-      <w:proofErr w:type="spellEnd"/>
       <w:r>
         <w:rPr>
           <w:rFonts w:hint="eastAsia"/>
@@ -172,13 +157,7 @@
         <w:rPr>
           <w:rFonts w:hint="eastAsia"/>
         </w:rPr>
-        <w:t xml:space="preserve"> </w:t>
-      </w:r>
-      <w:r>
-        <w:rPr>
-          <w:rFonts w:hint="eastAsia"/>
-        </w:rPr>
-        <w:t xml:space="preserve">view </w:t>
+        <w:t xml:space="preserve"> view </w:t>
       </w:r>
       <w:r>
         <w:rPr>
@@ -196,13 +175,7 @@
         <w:rPr>
           <w:rFonts w:hint="eastAsia"/>
         </w:rPr>
-        <w:t>之</w:t>
-      </w:r>
-      <w:r>
-        <w:rPr>
-          <w:rFonts w:hint="eastAsia"/>
-        </w:rPr>
-        <w:t>后</w:t>
+        <w:t>之后</w:t>
       </w:r>
     </w:p>
     <w:p>
@@ -214,15 +187,7 @@
         </w:numPr>
       </w:pPr>
       <w:r>
-        <w:t>An </w:t>
-      </w:r>
-      <w:proofErr w:type="spellStart"/>
-      <w:r>
-        <w:t>IBOutlet</w:t>
-      </w:r>
-      <w:proofErr w:type="spellEnd"/>
-      <w:r>
-        <w:t> connection is usually established between a view or control and its managing view controller</w:t>
+        <w:t>An IBOutlet connection is usually established between a view or control and its managing view controller</w:t>
       </w:r>
     </w:p>
     <w:p>
@@ -243,7 +208,71 @@
           <w:ilvl w:val="0"/>
           <w:numId w:val="1"/>
         </w:numPr>
-      </w:pPr>
+        <w:rPr>
+          <w:rFonts w:hint="eastAsia"/>
+        </w:rPr>
+      </w:pPr>
+      <w:r>
+        <w:t>S</w:t>
+      </w:r>
+      <w:r>
+        <w:rPr>
+          <w:rFonts w:hint="eastAsia"/>
+        </w:rPr>
+        <w:t>wift</w:t>
+      </w:r>
+      <w:r>
+        <w:rPr>
+          <w:rFonts w:hint="eastAsia"/>
+        </w:rPr>
+        <w:t>参数名的问题</w:t>
+      </w:r>
+    </w:p>
+    <w:p>
+      <w:pPr>
+        <w:pStyle w:val="ListParagraph"/>
+        <w:rPr>
+          <w:rFonts w:hint="eastAsia"/>
+        </w:rPr>
+      </w:pPr>
+      <w:hyperlink r:id="rId5" w:history="1">
+        <w:r>
+          <w:rPr>
+            <w:rStyle w:val="Hyperlink"/>
+          </w:rPr>
+          <w:t>http://www.jianshu.com/p/20cd19d478dc</w:t>
+        </w:r>
+      </w:hyperlink>
+    </w:p>
+    <w:p>
+      <w:pPr>
+        <w:pStyle w:val="ListParagraph"/>
+        <w:rPr>
+          <w:rFonts w:hint="eastAsia"/>
+        </w:rPr>
+      </w:pPr>
+      <w:hyperlink r:id="rId6" w:history="1">
+        <w:r>
+          <w:rPr>
+            <w:rStyle w:val="Hyperlink"/>
+          </w:rPr>
+          <w:t>http://c.biancheng.net/cpp/html/2265.html</w:t>
+        </w:r>
+      </w:hyperlink>
+    </w:p>
+    <w:p>
+      <w:pPr>
+        <w:pStyle w:val="ListParagraph"/>
+        <w:numPr>
+          <w:ilvl w:val="0"/>
+          <w:numId w:val="1"/>
+        </w:numPr>
+        <w:rPr>
+          <w:rFonts w:hint="eastAsia"/>
+        </w:rPr>
+      </w:pPr>
+      <w:bookmarkStart w:id="0" w:name="_GoBack"/>
+      <w:bookmarkEnd w:id="0"/>
     </w:p>
     <w:sectPr>
       <w:pgSz w:w="12240" w:h="15840"/>
@@ -814,6 +843,17 @@
       <w:szCs w:val="20"/>
     </w:rPr>
   </w:style>
+  <w:style w:type="character" w:styleId="Hyperlink">
+    <w:name w:val="Hyperlink"/>
+    <w:basedOn w:val="DefaultParagraphFont"/>
+    <w:uiPriority w:val="99"/>
+    <w:unhideWhenUsed/>
+    <w:rsid w:val="004D6B10"/>
+    <w:rPr>
+      <w:color w:val="0563C1" w:themeColor="hyperlink"/>
+      <w:u w:val="single"/>
+    </w:rPr>
+  </w:style>
 </w:styles>
 </file>
 

</xml_diff>